<commit_message>
ADD: diagrams and flags
</commit_message>
<xml_diff>
--- a/sem_02/lab_06/report.docx
+++ b/sem_02/lab_06/report.docx
@@ -2898,16 +2898,1983 @@
           <w:lang w:val="en-US" w:eastAsia="ru-RU"/>
         </w:rPr>
       </w:pPr>
-    </w:p>
-    <w:p>
-      <w:pPr>
-        <w:rPr>
-          <w:lang w:val="en-US"/>
+      <w:r>
+        <w:rPr>
+          <w:color w:val="000000" w:themeColor="text1"/>
+          <w:lang w:val="en-US" w:eastAsia="ru-RU"/>
+        </w:rPr>
+        <w:t>struct path {</w:t>
+      </w:r>
+    </w:p>
+    <w:p>
+      <w:pPr>
+        <w:pStyle w:val="a9"/>
+        <w:rPr>
+          <w:color w:val="000000" w:themeColor="text1"/>
+          <w:lang w:val="en-US" w:eastAsia="ru-RU"/>
+        </w:rPr>
+      </w:pPr>
+      <w:r>
+        <w:rPr>
+          <w:color w:val="000000" w:themeColor="text1"/>
+          <w:lang w:val="en-US" w:eastAsia="ru-RU"/>
+        </w:rPr>
+        <w:tab/>
+        <w:t xml:space="preserve">struct </w:t>
+      </w:r>
+      <w:proofErr w:type="spellStart"/>
+      <w:r>
+        <w:rPr>
+          <w:color w:val="000000" w:themeColor="text1"/>
+          <w:lang w:val="en-US" w:eastAsia="ru-RU"/>
+        </w:rPr>
+        <w:t>vfsmount</w:t>
+      </w:r>
+      <w:proofErr w:type="spellEnd"/>
+      <w:r>
+        <w:rPr>
+          <w:color w:val="000000" w:themeColor="text1"/>
+          <w:lang w:val="en-US" w:eastAsia="ru-RU"/>
+        </w:rPr>
+        <w:t xml:space="preserve"> *</w:t>
+      </w:r>
+      <w:proofErr w:type="spellStart"/>
+      <w:r>
+        <w:rPr>
+          <w:color w:val="000000" w:themeColor="text1"/>
+          <w:lang w:val="en-US" w:eastAsia="ru-RU"/>
+        </w:rPr>
+        <w:t>mnt</w:t>
+      </w:r>
+      <w:proofErr w:type="spellEnd"/>
+      <w:r>
+        <w:rPr>
+          <w:color w:val="000000" w:themeColor="text1"/>
+          <w:lang w:val="en-US" w:eastAsia="ru-RU"/>
+        </w:rPr>
+        <w:t>;</w:t>
+      </w:r>
+    </w:p>
+    <w:p>
+      <w:pPr>
+        <w:pStyle w:val="a9"/>
+        <w:rPr>
+          <w:color w:val="000000" w:themeColor="text1"/>
+          <w:lang w:val="en-US" w:eastAsia="ru-RU"/>
+        </w:rPr>
+      </w:pPr>
+      <w:r>
+        <w:rPr>
+          <w:color w:val="000000" w:themeColor="text1"/>
+          <w:lang w:val="en-US" w:eastAsia="ru-RU"/>
+        </w:rPr>
+        <w:tab/>
+        <w:t xml:space="preserve">struct </w:t>
+      </w:r>
+      <w:proofErr w:type="spellStart"/>
+      <w:r>
+        <w:rPr>
+          <w:color w:val="000000" w:themeColor="text1"/>
+          <w:lang w:val="en-US" w:eastAsia="ru-RU"/>
+        </w:rPr>
+        <w:t>dentry</w:t>
+      </w:r>
+      <w:proofErr w:type="spellEnd"/>
+      <w:r>
+        <w:rPr>
+          <w:color w:val="000000" w:themeColor="text1"/>
+          <w:lang w:val="en-US" w:eastAsia="ru-RU"/>
+        </w:rPr>
+        <w:t xml:space="preserve"> *</w:t>
+      </w:r>
+      <w:proofErr w:type="spellStart"/>
+      <w:r>
+        <w:rPr>
+          <w:color w:val="000000" w:themeColor="text1"/>
+          <w:lang w:val="en-US" w:eastAsia="ru-RU"/>
+        </w:rPr>
+        <w:t>dentry</w:t>
+      </w:r>
+      <w:proofErr w:type="spellEnd"/>
+      <w:r>
+        <w:rPr>
+          <w:color w:val="000000" w:themeColor="text1"/>
+          <w:lang w:val="en-US" w:eastAsia="ru-RU"/>
+        </w:rPr>
+        <w:t>;</w:t>
+      </w:r>
+    </w:p>
+    <w:p>
+      <w:pPr>
+        <w:pStyle w:val="a9"/>
+        <w:rPr>
+          <w:color w:val="000000" w:themeColor="text1"/>
+          <w:lang w:val="en-US" w:eastAsia="ru-RU"/>
+        </w:rPr>
+      </w:pPr>
+      <w:r>
+        <w:rPr>
+          <w:color w:val="000000" w:themeColor="text1"/>
+          <w:lang w:val="en-US" w:eastAsia="ru-RU"/>
+        </w:rPr>
+        <w:t>} __</w:t>
+      </w:r>
+      <w:proofErr w:type="spellStart"/>
+      <w:r>
+        <w:rPr>
+          <w:color w:val="000000" w:themeColor="text1"/>
+          <w:lang w:val="en-US" w:eastAsia="ru-RU"/>
+        </w:rPr>
+        <w:t>randomize_layout</w:t>
+      </w:r>
+      <w:proofErr w:type="spellEnd"/>
+      <w:r>
+        <w:rPr>
+          <w:color w:val="000000" w:themeColor="text1"/>
+          <w:lang w:val="en-US" w:eastAsia="ru-RU"/>
+        </w:rPr>
+        <w:t>;</w:t>
+      </w:r>
+    </w:p>
+    <w:p>
+      <w:pPr>
+        <w:pStyle w:val="a9"/>
+        <w:rPr>
+          <w:color w:val="000000" w:themeColor="text1"/>
+          <w:lang w:val="en-US" w:eastAsia="ru-RU"/>
+        </w:rPr>
+      </w:pPr>
+    </w:p>
+    <w:p>
+      <w:pPr>
+        <w:rPr>
+          <w:lang w:val="en-US" w:eastAsia="ru-RU"/>
+        </w:rPr>
+      </w:pPr>
+    </w:p>
+    <w:p>
+      <w:pPr>
+        <w:rPr>
+          <w:lang w:val="en-US" w:eastAsia="ru-RU"/>
+        </w:rPr>
+      </w:pPr>
+    </w:p>
+    <w:p>
+      <w:pPr>
+        <w:rPr>
+          <w:lang w:val="en-US" w:eastAsia="ru-RU"/>
+        </w:rPr>
+      </w:pPr>
+    </w:p>
+    <w:p>
+      <w:pPr>
+        <w:rPr>
+          <w:lang w:val="en-US" w:eastAsia="ru-RU"/>
+        </w:rPr>
+      </w:pPr>
+    </w:p>
+    <w:p>
+      <w:pPr>
+        <w:rPr>
+          <w:lang w:eastAsia="ru-RU"/>
+        </w:rPr>
+      </w:pPr>
+      <w:r>
+        <w:rPr>
+          <w:lang w:eastAsia="ru-RU"/>
+        </w:rPr>
+        <w:lastRenderedPageBreak/>
+        <w:t xml:space="preserve">Флаги, используемые с вызовом </w:t>
+      </w:r>
+      <w:proofErr w:type="gramStart"/>
+      <w:r>
+        <w:rPr>
+          <w:lang w:val="en-US" w:eastAsia="ru-RU"/>
+        </w:rPr>
+        <w:t>open</w:t>
+      </w:r>
+      <w:r>
+        <w:rPr>
+          <w:lang w:eastAsia="ru-RU"/>
+        </w:rPr>
+        <w:t>(</w:t>
+      </w:r>
+      <w:proofErr w:type="gramEnd"/>
+      <w:r>
+        <w:rPr>
+          <w:lang w:eastAsia="ru-RU"/>
+        </w:rPr>
+        <w:t>)</w:t>
+      </w:r>
+    </w:p>
+    <w:p>
+      <w:pPr>
+        <w:rPr>
+          <w:lang w:eastAsia="ru-RU"/>
+        </w:rPr>
+      </w:pPr>
+      <w:r>
+        <w:rPr>
+          <w:b/>
+          <w:bCs/>
+          <w:lang w:val="en-US" w:eastAsia="ru-RU"/>
+        </w:rPr>
+        <w:t>O</w:t>
+      </w:r>
+      <w:r>
+        <w:rPr>
+          <w:b/>
+          <w:bCs/>
+          <w:lang w:eastAsia="ru-RU"/>
+        </w:rPr>
+        <w:t>_</w:t>
+      </w:r>
+      <w:r>
+        <w:rPr>
+          <w:b/>
+          <w:bCs/>
+          <w:lang w:val="en-US" w:eastAsia="ru-RU"/>
+        </w:rPr>
+        <w:t>CREAT</w:t>
+      </w:r>
+      <w:r>
+        <w:rPr>
+          <w:b/>
+          <w:bCs/>
+          <w:lang w:eastAsia="ru-RU"/>
+        </w:rPr>
+        <w:t xml:space="preserve"> – </w:t>
+      </w:r>
+      <w:r>
+        <w:rPr>
+          <w:lang w:eastAsia="ru-RU"/>
+        </w:rPr>
+        <w:t>если файл не существует, то он будет создан</w:t>
+      </w:r>
+    </w:p>
+    <w:p>
+      <w:pPr>
+        <w:rPr>
+          <w:lang w:eastAsia="ru-RU"/>
+        </w:rPr>
+      </w:pPr>
+      <w:r>
+        <w:rPr>
+          <w:b/>
+          <w:bCs/>
+          <w:lang w:val="en-US" w:eastAsia="ru-RU"/>
+        </w:rPr>
+        <w:t>O</w:t>
+      </w:r>
+      <w:r>
+        <w:rPr>
+          <w:b/>
+          <w:bCs/>
+          <w:lang w:eastAsia="ru-RU"/>
+        </w:rPr>
+        <w:t>_</w:t>
+      </w:r>
+      <w:r>
+        <w:rPr>
+          <w:b/>
+          <w:bCs/>
+          <w:lang w:val="en-US" w:eastAsia="ru-RU"/>
+        </w:rPr>
+        <w:t>EXCL</w:t>
+      </w:r>
+      <w:r>
+        <w:rPr>
+          <w:b/>
+          <w:bCs/>
+          <w:lang w:eastAsia="ru-RU"/>
+        </w:rPr>
+        <w:t xml:space="preserve"> – </w:t>
+      </w:r>
+      <w:r>
+        <w:rPr>
+          <w:lang w:eastAsia="ru-RU"/>
+        </w:rPr>
+        <w:t xml:space="preserve">если используется совместно с </w:t>
+      </w:r>
+      <w:r>
+        <w:rPr>
+          <w:lang w:val="en-US" w:eastAsia="ru-RU"/>
+        </w:rPr>
+        <w:t>O</w:t>
+      </w:r>
+      <w:r>
+        <w:rPr>
+          <w:lang w:eastAsia="ru-RU"/>
+        </w:rPr>
+        <w:t>_</w:t>
+      </w:r>
+      <w:r>
+        <w:rPr>
+          <w:lang w:val="en-US" w:eastAsia="ru-RU"/>
+        </w:rPr>
+        <w:t>CREAT</w:t>
+      </w:r>
+      <w:r>
+        <w:rPr>
+          <w:lang w:eastAsia="ru-RU"/>
+        </w:rPr>
+        <w:t xml:space="preserve">, </w:t>
+      </w:r>
+      <w:r>
+        <w:rPr>
+          <w:lang w:eastAsia="ru-RU"/>
+        </w:rPr>
+        <w:t>то при наличии уже созданного файла вызов завершится ошибкой</w:t>
+      </w:r>
+    </w:p>
+    <w:p>
+      <w:pPr>
+        <w:rPr>
+          <w:lang w:eastAsia="ru-RU"/>
+        </w:rPr>
+      </w:pPr>
+      <w:r>
+        <w:rPr>
+          <w:b/>
+          <w:bCs/>
+          <w:lang w:val="en-US" w:eastAsia="ru-RU"/>
+        </w:rPr>
+        <w:t>O</w:t>
+      </w:r>
+      <w:r>
+        <w:rPr>
+          <w:b/>
+          <w:bCs/>
+          <w:lang w:eastAsia="ru-RU"/>
+        </w:rPr>
+        <w:t>_</w:t>
+      </w:r>
+      <w:r>
+        <w:rPr>
+          <w:b/>
+          <w:bCs/>
+          <w:lang w:val="en-US" w:eastAsia="ru-RU"/>
+        </w:rPr>
+        <w:t>NOCTTY</w:t>
+      </w:r>
+      <w:r>
+        <w:rPr>
+          <w:b/>
+          <w:bCs/>
+          <w:lang w:eastAsia="ru-RU"/>
+        </w:rPr>
+        <w:t xml:space="preserve"> – </w:t>
+      </w:r>
+      <w:r>
+        <w:rPr>
+          <w:lang w:eastAsia="ru-RU"/>
+        </w:rPr>
+        <w:t>если</w:t>
+      </w:r>
+      <w:r>
+        <w:rPr>
+          <w:lang w:eastAsia="ru-RU"/>
+        </w:rPr>
+        <w:t xml:space="preserve"> </w:t>
+      </w:r>
+      <w:r>
+        <w:rPr>
+          <w:lang w:eastAsia="ru-RU"/>
+        </w:rPr>
+        <w:t>файл указывает на терминальное устройство, то оно не станет терминалом управления процесса, даже при его отсутствии</w:t>
+      </w:r>
+    </w:p>
+    <w:p>
+      <w:pPr>
+        <w:rPr>
+          <w:lang w:eastAsia="ru-RU"/>
+        </w:rPr>
+      </w:pPr>
+      <w:r>
+        <w:rPr>
+          <w:b/>
+          <w:bCs/>
+          <w:lang w:val="en-US" w:eastAsia="ru-RU"/>
+        </w:rPr>
+        <w:t>O</w:t>
+      </w:r>
+      <w:r>
+        <w:rPr>
+          <w:b/>
+          <w:bCs/>
+          <w:lang w:eastAsia="ru-RU"/>
+        </w:rPr>
+        <w:t>_</w:t>
+      </w:r>
+      <w:r>
+        <w:rPr>
+          <w:b/>
+          <w:bCs/>
+          <w:lang w:val="en-US" w:eastAsia="ru-RU"/>
+        </w:rPr>
+        <w:t>TRUNC</w:t>
+      </w:r>
+      <w:r>
+        <w:rPr>
+          <w:b/>
+          <w:bCs/>
+          <w:lang w:eastAsia="ru-RU"/>
+        </w:rPr>
+        <w:t xml:space="preserve"> – </w:t>
+      </w:r>
+      <w:r>
+        <w:rPr>
+          <w:lang w:eastAsia="ru-RU"/>
+        </w:rPr>
+        <w:t>если файл уже существует, он является обычным файлом и заданный режим позволяет записывать в этот файл, то его длина будет урезана до нуля</w:t>
+      </w:r>
+    </w:p>
+    <w:p>
+      <w:pPr>
+        <w:rPr>
+          <w:lang w:eastAsia="ru-RU"/>
+        </w:rPr>
+      </w:pPr>
+      <w:r>
+        <w:rPr>
+          <w:b/>
+          <w:bCs/>
+          <w:lang w:val="en-US" w:eastAsia="ru-RU"/>
+        </w:rPr>
+        <w:t>O</w:t>
+      </w:r>
+      <w:r>
+        <w:rPr>
+          <w:b/>
+          <w:bCs/>
+          <w:lang w:eastAsia="ru-RU"/>
+        </w:rPr>
+        <w:t>_</w:t>
+      </w:r>
+      <w:r>
+        <w:rPr>
+          <w:b/>
+          <w:bCs/>
+          <w:lang w:val="en-US" w:eastAsia="ru-RU"/>
+        </w:rPr>
+        <w:t>APPEND</w:t>
+      </w:r>
+      <w:r>
+        <w:rPr>
+          <w:b/>
+          <w:bCs/>
+          <w:lang w:eastAsia="ru-RU"/>
+        </w:rPr>
+        <w:t xml:space="preserve"> – </w:t>
+      </w:r>
+      <w:r>
+        <w:rPr>
+          <w:lang w:eastAsia="ru-RU"/>
+        </w:rPr>
+        <w:t>файл открывается в режиме добавления, перед каждой операцией записи файловый указатель будет устанавливаться в конец файла</w:t>
+      </w:r>
+    </w:p>
+    <w:p>
+      <w:pPr>
+        <w:rPr>
+          <w:b/>
+          <w:bCs/>
+          <w:lang w:eastAsia="ru-RU"/>
+        </w:rPr>
+      </w:pPr>
+      <w:r>
+        <w:rPr>
+          <w:b/>
+          <w:bCs/>
+          <w:lang w:val="en-US" w:eastAsia="ru-RU"/>
+        </w:rPr>
+        <w:t>O</w:t>
+      </w:r>
+      <w:r>
+        <w:rPr>
+          <w:b/>
+          <w:bCs/>
+          <w:lang w:eastAsia="ru-RU"/>
+        </w:rPr>
+        <w:t>_</w:t>
+      </w:r>
+      <w:r>
+        <w:rPr>
+          <w:b/>
+          <w:bCs/>
+          <w:lang w:val="en-US" w:eastAsia="ru-RU"/>
+        </w:rPr>
+        <w:t>NONBLOCK</w:t>
+      </w:r>
+      <w:r>
+        <w:rPr>
+          <w:b/>
+          <w:bCs/>
+          <w:lang w:eastAsia="ru-RU"/>
+        </w:rPr>
+        <w:t xml:space="preserve">, </w:t>
+      </w:r>
+      <w:r>
+        <w:rPr>
+          <w:b/>
+          <w:bCs/>
+          <w:lang w:val="en-US" w:eastAsia="ru-RU"/>
+        </w:rPr>
+        <w:t>O</w:t>
+      </w:r>
+      <w:r>
+        <w:rPr>
+          <w:b/>
+          <w:bCs/>
+          <w:lang w:eastAsia="ru-RU"/>
+        </w:rPr>
+        <w:t>_</w:t>
+      </w:r>
+      <w:r>
+        <w:rPr>
+          <w:b/>
+          <w:bCs/>
+          <w:lang w:val="en-US" w:eastAsia="ru-RU"/>
+        </w:rPr>
+        <w:t>NDELAY</w:t>
+      </w:r>
+      <w:r>
+        <w:rPr>
+          <w:b/>
+          <w:bCs/>
+          <w:lang w:eastAsia="ru-RU"/>
+        </w:rPr>
+        <w:t xml:space="preserve"> – </w:t>
+      </w:r>
+      <w:r>
+        <w:rPr>
+          <w:lang w:eastAsia="ru-RU"/>
+        </w:rPr>
+        <w:t>файл открывается, по</w:t>
+      </w:r>
+      <w:r>
+        <w:rPr>
+          <w:lang w:eastAsia="ru-RU"/>
+        </w:rPr>
+        <w:t xml:space="preserve"> возможности, в режиме </w:t>
+      </w:r>
+      <w:r>
+        <w:rPr>
+          <w:lang w:val="en-US" w:eastAsia="ru-RU"/>
+        </w:rPr>
+        <w:t>non</w:t>
+      </w:r>
+      <w:r>
+        <w:rPr>
+          <w:lang w:eastAsia="ru-RU"/>
+        </w:rPr>
+        <w:t>-</w:t>
+      </w:r>
+      <w:r>
+        <w:rPr>
+          <w:lang w:val="en-US" w:eastAsia="ru-RU"/>
+        </w:rPr>
+        <w:t>blocking</w:t>
+      </w:r>
+      <w:r>
+        <w:rPr>
+          <w:lang w:eastAsia="ru-RU"/>
+        </w:rPr>
+        <w:t xml:space="preserve">, </w:t>
+      </w:r>
+      <w:r>
+        <w:rPr>
+          <w:lang w:eastAsia="ru-RU"/>
+        </w:rPr>
+        <w:t>то есть никакие последующие операции над дескриптором файла не заставляют в дальнейшем вызывающий процесс ждать</w:t>
+      </w:r>
+    </w:p>
+    <w:p>
+      <w:pPr>
+        <w:rPr>
+          <w:lang w:eastAsia="ru-RU"/>
+        </w:rPr>
+      </w:pPr>
+      <w:r>
+        <w:rPr>
+          <w:b/>
+          <w:bCs/>
+          <w:lang w:val="en-US" w:eastAsia="ru-RU"/>
+        </w:rPr>
+        <w:t>O</w:t>
+      </w:r>
+      <w:r>
+        <w:rPr>
+          <w:b/>
+          <w:bCs/>
+          <w:lang w:eastAsia="ru-RU"/>
+        </w:rPr>
+        <w:t>_</w:t>
+      </w:r>
+      <w:r>
+        <w:rPr>
+          <w:b/>
+          <w:bCs/>
+          <w:lang w:val="en-US" w:eastAsia="ru-RU"/>
+        </w:rPr>
+        <w:t>SYNC</w:t>
+      </w:r>
+      <w:r>
+        <w:rPr>
+          <w:b/>
+          <w:bCs/>
+          <w:lang w:eastAsia="ru-RU"/>
+        </w:rPr>
+        <w:t xml:space="preserve"> </w:t>
+      </w:r>
+      <w:r>
+        <w:rPr>
+          <w:b/>
+          <w:bCs/>
+          <w:lang w:eastAsia="ru-RU"/>
+        </w:rPr>
+        <w:t xml:space="preserve">– </w:t>
+      </w:r>
+      <w:r>
+        <w:rPr>
+          <w:lang w:eastAsia="ru-RU"/>
+        </w:rPr>
+        <w:t xml:space="preserve">файл открывается в режиме синхронного ввода-вывода, то есть все </w:t>
+      </w:r>
+      <w:r>
+        <w:rPr>
+          <w:lang w:eastAsia="ru-RU"/>
+        </w:rPr>
+        <w:t>операции записи</w:t>
+      </w:r>
+      <w:r>
+        <w:rPr>
+          <w:lang w:eastAsia="ru-RU"/>
+        </w:rPr>
+        <w:t xml:space="preserve"> </w:t>
+      </w:r>
+      <w:r>
+        <w:rPr>
+          <w:lang w:eastAsia="ru-RU"/>
+        </w:rPr>
+        <w:t xml:space="preserve">для соответствующего </w:t>
+      </w:r>
+      <w:r>
+        <w:rPr>
+          <w:lang w:eastAsia="ru-RU"/>
+        </w:rPr>
+        <w:t xml:space="preserve">дескриптора </w:t>
+      </w:r>
+      <w:r>
+        <w:rPr>
+          <w:lang w:eastAsia="ru-RU"/>
+        </w:rPr>
+        <w:t>файла блокируют вызывающий процесс до тех пор, пока данные не будут физически записаны</w:t>
+      </w:r>
+    </w:p>
+    <w:p>
+      <w:pPr>
+        <w:rPr>
+          <w:b/>
+          <w:bCs/>
+          <w:lang w:eastAsia="ru-RU"/>
+        </w:rPr>
+      </w:pPr>
+      <w:r>
+        <w:rPr>
+          <w:b/>
+          <w:bCs/>
+          <w:lang w:val="en-US" w:eastAsia="ru-RU"/>
+        </w:rPr>
+        <w:t>O</w:t>
+      </w:r>
+      <w:r>
+        <w:rPr>
+          <w:b/>
+          <w:bCs/>
+          <w:lang w:eastAsia="ru-RU"/>
+        </w:rPr>
+        <w:t>_</w:t>
+      </w:r>
+      <w:r>
+        <w:rPr>
+          <w:b/>
+          <w:bCs/>
+          <w:lang w:val="en-US" w:eastAsia="ru-RU"/>
+        </w:rPr>
+        <w:t>NOFOLLOW</w:t>
+      </w:r>
+      <w:r>
+        <w:rPr>
+          <w:b/>
+          <w:bCs/>
+          <w:lang w:eastAsia="ru-RU"/>
+        </w:rPr>
+        <w:t xml:space="preserve"> – </w:t>
+      </w:r>
+      <w:r>
+        <w:rPr>
+          <w:lang w:eastAsia="ru-RU"/>
+        </w:rPr>
+        <w:t xml:space="preserve">если файл является символической ссылкой, то </w:t>
+      </w:r>
+      <w:r>
+        <w:rPr>
+          <w:lang w:val="en-US" w:eastAsia="ru-RU"/>
+        </w:rPr>
+        <w:t>open</w:t>
+      </w:r>
+      <w:r>
+        <w:rPr>
+          <w:lang w:eastAsia="ru-RU"/>
+        </w:rPr>
+        <w:t xml:space="preserve"> </w:t>
+      </w:r>
+      <w:r>
+        <w:rPr>
+          <w:lang w:eastAsia="ru-RU"/>
+        </w:rPr>
+        <w:t>вернёт ошибку</w:t>
+      </w:r>
+    </w:p>
+    <w:p>
+      <w:pPr>
+        <w:rPr>
+          <w:b/>
+          <w:bCs/>
+          <w:lang w:eastAsia="ru-RU"/>
+        </w:rPr>
+      </w:pPr>
+      <w:r>
+        <w:rPr>
+          <w:b/>
+          <w:bCs/>
+          <w:lang w:val="en-US" w:eastAsia="ru-RU"/>
+        </w:rPr>
+        <w:t>O</w:t>
+      </w:r>
+      <w:r>
+        <w:rPr>
+          <w:b/>
+          <w:bCs/>
+          <w:lang w:eastAsia="ru-RU"/>
+        </w:rPr>
+        <w:t>_</w:t>
+      </w:r>
+      <w:r>
+        <w:rPr>
+          <w:b/>
+          <w:bCs/>
+          <w:lang w:val="en-US" w:eastAsia="ru-RU"/>
+        </w:rPr>
+        <w:t>DIRECTORY</w:t>
+      </w:r>
+      <w:r>
+        <w:rPr>
+          <w:b/>
+          <w:bCs/>
+          <w:lang w:eastAsia="ru-RU"/>
+        </w:rPr>
+        <w:t xml:space="preserve"> – </w:t>
+      </w:r>
+      <w:r>
+        <w:rPr>
+          <w:lang w:eastAsia="ru-RU"/>
+        </w:rPr>
+        <w:t xml:space="preserve">если файл не является каталогом, то </w:t>
+      </w:r>
+      <w:r>
+        <w:rPr>
+          <w:lang w:val="en-US" w:eastAsia="ru-RU"/>
+        </w:rPr>
+        <w:t>open</w:t>
+      </w:r>
+      <w:r>
+        <w:rPr>
+          <w:lang w:eastAsia="ru-RU"/>
+        </w:rPr>
+        <w:t xml:space="preserve"> вернёт ошибку</w:t>
+      </w:r>
+    </w:p>
+    <w:p>
+      <w:pPr>
+        <w:rPr>
+          <w:lang w:eastAsia="ru-RU"/>
+        </w:rPr>
+      </w:pPr>
+      <w:r>
+        <w:rPr>
+          <w:b/>
+          <w:bCs/>
+          <w:lang w:val="en-US" w:eastAsia="ru-RU"/>
+        </w:rPr>
+        <w:t>O</w:t>
+      </w:r>
+      <w:r>
+        <w:rPr>
+          <w:b/>
+          <w:bCs/>
+          <w:lang w:eastAsia="ru-RU"/>
+        </w:rPr>
+        <w:t>_</w:t>
+      </w:r>
+      <w:r>
+        <w:rPr>
+          <w:b/>
+          <w:bCs/>
+          <w:lang w:val="en-US" w:eastAsia="ru-RU"/>
+        </w:rPr>
+        <w:t>LARGEFILE</w:t>
+      </w:r>
+      <w:r>
+        <w:rPr>
+          <w:b/>
+          <w:bCs/>
+          <w:lang w:eastAsia="ru-RU"/>
+        </w:rPr>
+        <w:t xml:space="preserve"> – </w:t>
+      </w:r>
+      <w:r>
+        <w:rPr>
+          <w:lang w:eastAsia="ru-RU"/>
+        </w:rPr>
+        <w:t xml:space="preserve">позволяет открывать файлы, размер которых не может быть представлен типом </w:t>
+      </w:r>
+      <w:proofErr w:type="spellStart"/>
+      <w:r>
+        <w:rPr>
+          <w:lang w:eastAsia="ru-RU"/>
+        </w:rPr>
+        <w:t>off_t</w:t>
+      </w:r>
+      <w:proofErr w:type="spellEnd"/>
+      <w:r>
+        <w:rPr>
+          <w:lang w:eastAsia="ru-RU"/>
+        </w:rPr>
+        <w:t xml:space="preserve"> (</w:t>
+      </w:r>
+      <w:proofErr w:type="spellStart"/>
+      <w:r>
+        <w:rPr>
+          <w:lang w:eastAsia="ru-RU"/>
+        </w:rPr>
+        <w:t>long</w:t>
+      </w:r>
+      <w:proofErr w:type="spellEnd"/>
+      <w:r>
+        <w:rPr>
+          <w:lang w:eastAsia="ru-RU"/>
+        </w:rPr>
+        <w:t>)</w:t>
+      </w:r>
+    </w:p>
+    <w:p>
+      <w:pPr>
+        <w:rPr>
+          <w:lang w:eastAsia="ru-RU"/>
+        </w:rPr>
+      </w:pPr>
+      <w:r>
+        <w:rPr>
+          <w:b/>
+          <w:bCs/>
+          <w:lang w:eastAsia="ru-RU"/>
+        </w:rPr>
+        <w:t>O_DSYNC</w:t>
+      </w:r>
+      <w:r>
+        <w:rPr>
+          <w:b/>
+          <w:bCs/>
+          <w:lang w:eastAsia="ru-RU"/>
+        </w:rPr>
+        <w:t xml:space="preserve"> – </w:t>
+      </w:r>
+      <w:r>
+        <w:rPr>
+          <w:lang w:eastAsia="ru-RU"/>
+        </w:rPr>
+        <w:t xml:space="preserve">операции записи в файл будут завершены в </w:t>
+      </w:r>
+      <w:r>
+        <w:rPr>
+          <w:lang w:eastAsia="ru-RU"/>
+        </w:rPr>
+        <w:t>соответствии</w:t>
+      </w:r>
+      <w:r>
+        <w:rPr>
+          <w:lang w:eastAsia="ru-RU"/>
+        </w:rPr>
+        <w:t xml:space="preserve"> с требованиями целостности данных синхронизированного завершения ввода-вывода</w:t>
+      </w:r>
+    </w:p>
+    <w:p>
+      <w:pPr>
+        <w:rPr>
+          <w:lang w:eastAsia="ru-RU"/>
+        </w:rPr>
+      </w:pPr>
+      <w:r>
+        <w:rPr>
+          <w:b/>
+          <w:bCs/>
+          <w:lang w:eastAsia="ru-RU"/>
+        </w:rPr>
+        <w:t>O_NOATIME</w:t>
+      </w:r>
+      <w:r>
+        <w:rPr>
+          <w:b/>
+          <w:bCs/>
+          <w:lang w:eastAsia="ru-RU"/>
+        </w:rPr>
+        <w:t xml:space="preserve"> – </w:t>
+      </w:r>
+      <w:r>
+        <w:rPr>
+          <w:lang w:eastAsia="ru-RU"/>
+        </w:rPr>
+        <w:t>запрет на обновление времени последнего доступа к файлу при его чтении</w:t>
+      </w:r>
+    </w:p>
+    <w:p>
+      <w:pPr>
+        <w:rPr>
+          <w:lang w:eastAsia="ru-RU"/>
+        </w:rPr>
+      </w:pPr>
+      <w:r>
+        <w:rPr>
+          <w:b/>
+          <w:bCs/>
+          <w:lang w:eastAsia="ru-RU"/>
+        </w:rPr>
+        <w:t>O_TMPFILE</w:t>
+      </w:r>
+      <w:r>
+        <w:rPr>
+          <w:b/>
+          <w:bCs/>
+          <w:lang w:eastAsia="ru-RU"/>
+        </w:rPr>
+        <w:t xml:space="preserve"> – </w:t>
+      </w:r>
+      <w:r>
+        <w:rPr>
+          <w:lang w:eastAsia="ru-RU"/>
+        </w:rPr>
+        <w:t>при наличии данного флага создаётся неименованный временный обычный файл</w:t>
+      </w:r>
+    </w:p>
+    <w:p>
+      <w:pPr>
+        <w:rPr>
+          <w:lang w:eastAsia="ru-RU"/>
+        </w:rPr>
+      </w:pPr>
+      <w:r>
+        <w:rPr>
+          <w:b/>
+          <w:bCs/>
+          <w:lang w:val="en-US" w:eastAsia="ru-RU"/>
+        </w:rPr>
+        <w:t>O</w:t>
+      </w:r>
+      <w:r>
+        <w:rPr>
+          <w:b/>
+          <w:bCs/>
+          <w:lang w:eastAsia="ru-RU"/>
+        </w:rPr>
+        <w:t>_</w:t>
+      </w:r>
+      <w:r>
+        <w:rPr>
+          <w:b/>
+          <w:bCs/>
+          <w:lang w:val="en-US" w:eastAsia="ru-RU"/>
+        </w:rPr>
+        <w:t>CLOEXEC</w:t>
+      </w:r>
+      <w:r>
+        <w:rPr>
+          <w:b/>
+          <w:bCs/>
+          <w:lang w:eastAsia="ru-RU"/>
+        </w:rPr>
+        <w:t xml:space="preserve"> – </w:t>
+      </w:r>
+      <w:r>
+        <w:rPr>
+          <w:lang w:eastAsia="ru-RU"/>
+        </w:rPr>
+        <w:t>включает</w:t>
+      </w:r>
+      <w:r>
+        <w:rPr>
+          <w:lang w:eastAsia="ru-RU"/>
+        </w:rPr>
+        <w:t xml:space="preserve"> </w:t>
+      </w:r>
+      <w:r>
+        <w:rPr>
+          <w:lang w:eastAsia="ru-RU"/>
+        </w:rPr>
+        <w:t>флаг</w:t>
+      </w:r>
+      <w:r>
+        <w:rPr>
+          <w:lang w:eastAsia="ru-RU"/>
+        </w:rPr>
+        <w:t xml:space="preserve"> </w:t>
+      </w:r>
+      <w:r>
+        <w:rPr>
+          <w:lang w:val="en-US" w:eastAsia="ru-RU"/>
+        </w:rPr>
+        <w:t>close</w:t>
+      </w:r>
+      <w:r>
+        <w:rPr>
+          <w:lang w:eastAsia="ru-RU"/>
+        </w:rPr>
+        <w:t>-</w:t>
+      </w:r>
+      <w:r>
+        <w:rPr>
+          <w:lang w:val="en-US" w:eastAsia="ru-RU"/>
+        </w:rPr>
+        <w:t>on</w:t>
+      </w:r>
+      <w:r>
+        <w:rPr>
+          <w:lang w:eastAsia="ru-RU"/>
+        </w:rPr>
+        <w:t>-</w:t>
+      </w:r>
+      <w:r>
+        <w:rPr>
+          <w:lang w:val="en-US" w:eastAsia="ru-RU"/>
+        </w:rPr>
+        <w:t>exec</w:t>
+      </w:r>
+      <w:r>
+        <w:rPr>
+          <w:lang w:eastAsia="ru-RU"/>
+        </w:rPr>
+        <w:t xml:space="preserve"> </w:t>
+      </w:r>
+      <w:r>
+        <w:rPr>
+          <w:lang w:eastAsia="ru-RU"/>
+        </w:rPr>
+        <w:t>для</w:t>
+      </w:r>
+      <w:r>
+        <w:rPr>
+          <w:lang w:eastAsia="ru-RU"/>
+        </w:rPr>
+        <w:t xml:space="preserve"> </w:t>
+      </w:r>
+      <w:r>
+        <w:rPr>
+          <w:lang w:eastAsia="ru-RU"/>
+        </w:rPr>
+        <w:t xml:space="preserve">нового файлового дескриптора, указание этого флага позволяет программе избегать дополнительных операций </w:t>
+      </w:r>
+      <w:proofErr w:type="spellStart"/>
+      <w:r>
+        <w:rPr>
+          <w:lang w:val="en-US" w:eastAsia="ru-RU"/>
+        </w:rPr>
+        <w:t>fcntl</w:t>
+      </w:r>
+      <w:proofErr w:type="spellEnd"/>
+      <w:r>
+        <w:rPr>
+          <w:lang w:eastAsia="ru-RU"/>
+        </w:rPr>
+        <w:t xml:space="preserve"> </w:t>
+      </w:r>
+      <w:r>
+        <w:rPr>
+          <w:lang w:val="en-US" w:eastAsia="ru-RU"/>
+        </w:rPr>
+        <w:t>F</w:t>
+      </w:r>
+      <w:r>
+        <w:rPr>
+          <w:lang w:eastAsia="ru-RU"/>
+        </w:rPr>
+        <w:t>_</w:t>
+      </w:r>
+      <w:r>
+        <w:rPr>
+          <w:lang w:val="en-US" w:eastAsia="ru-RU"/>
+        </w:rPr>
+        <w:t>SETFD</w:t>
+      </w:r>
+      <w:r>
+        <w:rPr>
+          <w:lang w:eastAsia="ru-RU"/>
+        </w:rPr>
+        <w:t xml:space="preserve"> </w:t>
+      </w:r>
+      <w:r>
+        <w:rPr>
+          <w:lang w:eastAsia="ru-RU"/>
+        </w:rPr>
+        <w:t xml:space="preserve">для установки флага </w:t>
+      </w:r>
+      <w:r>
+        <w:rPr>
+          <w:lang w:val="en-US" w:eastAsia="ru-RU"/>
+        </w:rPr>
+        <w:t>FD</w:t>
+      </w:r>
+      <w:r>
+        <w:rPr>
+          <w:lang w:eastAsia="ru-RU"/>
+        </w:rPr>
+        <w:t>_</w:t>
+      </w:r>
+      <w:r>
+        <w:rPr>
+          <w:lang w:val="en-US" w:eastAsia="ru-RU"/>
+        </w:rPr>
+        <w:t>CLOEXEC</w:t>
+      </w:r>
+    </w:p>
+    <w:p>
+      <w:pPr>
+        <w:rPr>
+          <w:lang w:eastAsia="ru-RU"/>
+        </w:rPr>
+      </w:pPr>
+    </w:p>
+    <w:p>
+      <w:pPr>
+        <w:rPr>
+          <w:lang w:eastAsia="ru-RU"/>
+        </w:rPr>
+      </w:pPr>
+    </w:p>
+    <w:p>
+      <w:pPr>
+        <w:rPr>
+          <w:lang w:eastAsia="ru-RU"/>
+        </w:rPr>
+      </w:pPr>
+    </w:p>
+    <w:p>
+      <w:pPr>
+        <w:jc w:val="center"/>
+        <w:rPr>
+          <w:lang w:eastAsia="ru-RU"/>
+        </w:rPr>
+      </w:pPr>
+      <w:r>
+        <w:rPr>
+          <w:noProof/>
+          <w:lang w:eastAsia="ru-RU"/>
+        </w:rPr>
+        <w:lastRenderedPageBreak/>
+        <w:drawing>
+          <wp:inline distT="0" distB="0" distL="0" distR="0" wp14:anchorId="73B3EFB2" wp14:editId="0BAEA858">
+            <wp:extent cx="4824873" cy="9108006"/>
+            <wp:effectExtent l="0" t="0" r="0" b="0"/>
+            <wp:docPr id="19" name="Рисунок 19"/>
+            <wp:cNvGraphicFramePr>
+              <a:graphicFrameLocks xmlns:a="http://schemas.openxmlformats.org/drawingml/2006/main" noChangeAspect="1"/>
+            </wp:cNvGraphicFramePr>
+            <a:graphic xmlns:a="http://schemas.openxmlformats.org/drawingml/2006/main">
+              <a:graphicData uri="http://schemas.openxmlformats.org/drawingml/2006/picture">
+                <pic:pic xmlns:pic="http://schemas.openxmlformats.org/drawingml/2006/picture">
+                  <pic:nvPicPr>
+                    <pic:cNvPr id="19" name="Рисунок 19"/>
+                    <pic:cNvPicPr>
+                      <a:picLocks noChangeAspect="1" noChangeArrowheads="1"/>
+                    </pic:cNvPicPr>
+                  </pic:nvPicPr>
+                  <pic:blipFill>
+                    <a:blip r:embed="rId52">
+                      <a:extLst>
+                        <a:ext uri="{28A0092B-C50C-407E-A947-70E740481C1C}">
+                          <a14:useLocalDpi xmlns:a14="http://schemas.microsoft.com/office/drawing/2010/main" val="0"/>
+                        </a:ext>
+                      </a:extLst>
+                    </a:blip>
+                    <a:stretch>
+                      <a:fillRect/>
+                    </a:stretch>
+                  </pic:blipFill>
+                  <pic:spPr bwMode="auto">
+                    <a:xfrm>
+                      <a:off x="0" y="0"/>
+                      <a:ext cx="4824873" cy="9108006"/>
+                    </a:xfrm>
+                    <a:prstGeom prst="rect">
+                      <a:avLst/>
+                    </a:prstGeom>
+                    <a:noFill/>
+                    <a:ln>
+                      <a:noFill/>
+                    </a:ln>
+                  </pic:spPr>
+                </pic:pic>
+              </a:graphicData>
+            </a:graphic>
+          </wp:inline>
+        </w:drawing>
+      </w:r>
+    </w:p>
+    <w:p>
+      <w:pPr>
+        <w:jc w:val="center"/>
+        <w:rPr>
+          <w:lang w:eastAsia="ru-RU"/>
+        </w:rPr>
+      </w:pPr>
+      <w:r>
+        <w:rPr>
+          <w:noProof/>
+          <w:lang w:eastAsia="ru-RU"/>
+        </w:rPr>
+        <w:lastRenderedPageBreak/>
+        <w:drawing>
+          <wp:anchor distT="0" distB="0" distL="114300" distR="114300" simplePos="0" relativeHeight="251660288" behindDoc="0" locked="0" layoutInCell="1" allowOverlap="1" wp14:anchorId="3F2EB3F2" wp14:editId="40421DE4">
+            <wp:simplePos x="0" y="0"/>
+            <wp:positionH relativeFrom="page">
+              <wp:posOffset>92710</wp:posOffset>
+            </wp:positionH>
+            <wp:positionV relativeFrom="paragraph">
+              <wp:posOffset>5715</wp:posOffset>
+            </wp:positionV>
+            <wp:extent cx="7461885" cy="8957945"/>
+            <wp:effectExtent l="0" t="0" r="5715" b="0"/>
+            <wp:wrapSquare wrapText="bothSides"/>
+            <wp:docPr id="20" name="Рисунок 20"/>
+            <wp:cNvGraphicFramePr>
+              <a:graphicFrameLocks xmlns:a="http://schemas.openxmlformats.org/drawingml/2006/main" noChangeAspect="1"/>
+            </wp:cNvGraphicFramePr>
+            <a:graphic xmlns:a="http://schemas.openxmlformats.org/drawingml/2006/main">
+              <a:graphicData uri="http://schemas.openxmlformats.org/drawingml/2006/picture">
+                <pic:pic xmlns:pic="http://schemas.openxmlformats.org/drawingml/2006/picture">
+                  <pic:nvPicPr>
+                    <pic:cNvPr id="20" name="Рисунок 20"/>
+                    <pic:cNvPicPr>
+                      <a:picLocks noChangeAspect="1" noChangeArrowheads="1"/>
+                    </pic:cNvPicPr>
+                  </pic:nvPicPr>
+                  <pic:blipFill>
+                    <a:blip r:embed="rId53" cstate="print">
+                      <a:extLst>
+                        <a:ext uri="{28A0092B-C50C-407E-A947-70E740481C1C}">
+                          <a14:useLocalDpi xmlns:a14="http://schemas.microsoft.com/office/drawing/2010/main" val="0"/>
+                        </a:ext>
+                      </a:extLst>
+                    </a:blip>
+                    <a:stretch>
+                      <a:fillRect/>
+                    </a:stretch>
+                  </pic:blipFill>
+                  <pic:spPr bwMode="auto">
+                    <a:xfrm>
+                      <a:off x="0" y="0"/>
+                      <a:ext cx="7461885" cy="8957945"/>
+                    </a:xfrm>
+                    <a:prstGeom prst="rect">
+                      <a:avLst/>
+                    </a:prstGeom>
+                    <a:noFill/>
+                    <a:ln>
+                      <a:noFill/>
+                    </a:ln>
+                  </pic:spPr>
+                </pic:pic>
+              </a:graphicData>
+            </a:graphic>
+            <wp14:sizeRelH relativeFrom="margin">
+              <wp14:pctWidth>0</wp14:pctWidth>
+            </wp14:sizeRelH>
+            <wp14:sizeRelV relativeFrom="margin">
+              <wp14:pctHeight>0</wp14:pctHeight>
+            </wp14:sizeRelV>
+          </wp:anchor>
+        </w:drawing>
+      </w:r>
+    </w:p>
+    <w:p>
+      <w:pPr>
+        <w:jc w:val="center"/>
+        <w:rPr>
+          <w:lang w:eastAsia="ru-RU"/>
+        </w:rPr>
+      </w:pPr>
+      <w:r>
+        <w:rPr>
+          <w:noProof/>
+          <w:lang w:eastAsia="ru-RU"/>
+        </w:rPr>
+        <w:lastRenderedPageBreak/>
+        <w:drawing>
+          <wp:anchor distT="0" distB="0" distL="114300" distR="114300" simplePos="0" relativeHeight="251661312" behindDoc="0" locked="0" layoutInCell="1" allowOverlap="1" wp14:anchorId="250CD20A" wp14:editId="7025F2AF">
+            <wp:simplePos x="0" y="0"/>
+            <wp:positionH relativeFrom="page">
+              <wp:posOffset>619760</wp:posOffset>
+            </wp:positionH>
+            <wp:positionV relativeFrom="paragraph">
+              <wp:posOffset>0</wp:posOffset>
+            </wp:positionV>
+            <wp:extent cx="6464300" cy="9093835"/>
+            <wp:effectExtent l="0" t="0" r="0" b="0"/>
+            <wp:wrapSquare wrapText="bothSides"/>
+            <wp:docPr id="21" name="Рисунок 21"/>
+            <wp:cNvGraphicFramePr>
+              <a:graphicFrameLocks xmlns:a="http://schemas.openxmlformats.org/drawingml/2006/main" noChangeAspect="1"/>
+            </wp:cNvGraphicFramePr>
+            <a:graphic xmlns:a="http://schemas.openxmlformats.org/drawingml/2006/main">
+              <a:graphicData uri="http://schemas.openxmlformats.org/drawingml/2006/picture">
+                <pic:pic xmlns:pic="http://schemas.openxmlformats.org/drawingml/2006/picture">
+                  <pic:nvPicPr>
+                    <pic:cNvPr id="21" name="Рисунок 21"/>
+                    <pic:cNvPicPr>
+                      <a:picLocks noChangeAspect="1" noChangeArrowheads="1"/>
+                    </pic:cNvPicPr>
+                  </pic:nvPicPr>
+                  <pic:blipFill>
+                    <a:blip r:embed="rId54" cstate="print">
+                      <a:extLst>
+                        <a:ext uri="{28A0092B-C50C-407E-A947-70E740481C1C}">
+                          <a14:useLocalDpi xmlns:a14="http://schemas.microsoft.com/office/drawing/2010/main" val="0"/>
+                        </a:ext>
+                      </a:extLst>
+                    </a:blip>
+                    <a:stretch>
+                      <a:fillRect/>
+                    </a:stretch>
+                  </pic:blipFill>
+                  <pic:spPr bwMode="auto">
+                    <a:xfrm>
+                      <a:off x="0" y="0"/>
+                      <a:ext cx="6464300" cy="9093835"/>
+                    </a:xfrm>
+                    <a:prstGeom prst="rect">
+                      <a:avLst/>
+                    </a:prstGeom>
+                    <a:noFill/>
+                    <a:ln>
+                      <a:noFill/>
+                    </a:ln>
+                  </pic:spPr>
+                </pic:pic>
+              </a:graphicData>
+            </a:graphic>
+            <wp14:sizeRelH relativeFrom="margin">
+              <wp14:pctWidth>0</wp14:pctWidth>
+            </wp14:sizeRelH>
+            <wp14:sizeRelV relativeFrom="margin">
+              <wp14:pctHeight>0</wp14:pctHeight>
+            </wp14:sizeRelV>
+          </wp:anchor>
+        </w:drawing>
+      </w:r>
+      <w:r>
+        <w:rPr>
+          <w:lang w:eastAsia="ru-RU"/>
+        </w:rPr>
+        <w:t xml:space="preserve">                     </w:t>
+      </w:r>
+      <w:r>
+        <w:rPr>
+          <w:lang w:eastAsia="ru-RU"/>
+        </w:rPr>
+        <w:tab/>
+      </w:r>
+      <w:r>
+        <w:rPr>
+          <w:lang w:eastAsia="ru-RU"/>
+        </w:rPr>
+        <w:tab/>
+      </w:r>
+      <w:r>
+        <w:rPr>
+          <w:lang w:eastAsia="ru-RU"/>
+        </w:rPr>
+        <w:tab/>
+      </w:r>
+      <w:r>
+        <w:rPr>
+          <w:lang w:eastAsia="ru-RU"/>
+        </w:rPr>
+        <w:tab/>
+      </w:r>
+      <w:r>
+        <w:rPr>
+          <w:lang w:eastAsia="ru-RU"/>
+        </w:rPr>
+        <w:tab/>
+      </w:r>
+      <w:r>
+        <w:rPr>
+          <w:lang w:eastAsia="ru-RU"/>
+        </w:rPr>
+        <w:tab/>
+      </w:r>
+      <w:r>
+        <w:rPr>
+          <w:lang w:eastAsia="ru-RU"/>
+        </w:rPr>
+        <w:tab/>
+      </w:r>
+      <w:r>
+        <w:rPr>
+          <w:lang w:eastAsia="ru-RU"/>
+        </w:rPr>
+        <w:tab/>
+      </w:r>
+      <w:r>
+        <w:rPr>
+          <w:lang w:eastAsia="ru-RU"/>
+        </w:rPr>
+        <w:tab/>
+      </w:r>
+      <w:r>
+        <w:rPr>
+          <w:lang w:eastAsia="ru-RU"/>
+        </w:rPr>
+        <w:tab/>
+      </w:r>
+      <w:r>
+        <w:rPr>
+          <w:lang w:eastAsia="ru-RU"/>
+        </w:rPr>
+        <w:tab/>
+      </w:r>
+      <w:r>
+        <w:rPr>
+          <w:lang w:eastAsia="ru-RU"/>
+        </w:rPr>
+        <w:lastRenderedPageBreak/>
+        <w:tab/>
+      </w:r>
+      <w:r>
+        <w:rPr>
+          <w:noProof/>
+          <w:lang w:eastAsia="ru-RU"/>
+        </w:rPr>
+        <w:drawing>
+          <wp:inline distT="0" distB="0" distL="0" distR="0" wp14:anchorId="43E2483A" wp14:editId="174B9F4A">
+            <wp:extent cx="5913356" cy="7902093"/>
+            <wp:effectExtent l="0" t="0" r="0" b="3810"/>
+            <wp:docPr id="22" name="Рисунок 22"/>
+            <wp:cNvGraphicFramePr>
+              <a:graphicFrameLocks xmlns:a="http://schemas.openxmlformats.org/drawingml/2006/main" noChangeAspect="1"/>
+            </wp:cNvGraphicFramePr>
+            <a:graphic xmlns:a="http://schemas.openxmlformats.org/drawingml/2006/main">
+              <a:graphicData uri="http://schemas.openxmlformats.org/drawingml/2006/picture">
+                <pic:pic xmlns:pic="http://schemas.openxmlformats.org/drawingml/2006/picture">
+                  <pic:nvPicPr>
+                    <pic:cNvPr id="22" name="Рисунок 22"/>
+                    <pic:cNvPicPr>
+                      <a:picLocks noChangeAspect="1" noChangeArrowheads="1"/>
+                    </pic:cNvPicPr>
+                  </pic:nvPicPr>
+                  <pic:blipFill>
+                    <a:blip r:embed="rId55" cstate="print">
+                      <a:extLst>
+                        <a:ext uri="{28A0092B-C50C-407E-A947-70E740481C1C}">
+                          <a14:useLocalDpi xmlns:a14="http://schemas.microsoft.com/office/drawing/2010/main" val="0"/>
+                        </a:ext>
+                      </a:extLst>
+                    </a:blip>
+                    <a:stretch>
+                      <a:fillRect/>
+                    </a:stretch>
+                  </pic:blipFill>
+                  <pic:spPr bwMode="auto">
+                    <a:xfrm>
+                      <a:off x="0" y="0"/>
+                      <a:ext cx="5913356" cy="7902093"/>
+                    </a:xfrm>
+                    <a:prstGeom prst="rect">
+                      <a:avLst/>
+                    </a:prstGeom>
+                    <a:noFill/>
+                    <a:ln>
+                      <a:noFill/>
+                    </a:ln>
+                  </pic:spPr>
+                </pic:pic>
+              </a:graphicData>
+            </a:graphic>
+          </wp:inline>
+        </w:drawing>
+      </w:r>
+    </w:p>
+    <w:p>
+      <w:pPr>
+        <w:jc w:val="center"/>
+        <w:rPr>
+          <w:lang w:eastAsia="ru-RU"/>
+        </w:rPr>
+      </w:pPr>
+      <w:r>
+        <w:rPr>
+          <w:noProof/>
+          <w:lang w:eastAsia="ru-RU"/>
+        </w:rPr>
+        <w:lastRenderedPageBreak/>
+        <w:drawing>
+          <wp:anchor distT="0" distB="0" distL="114300" distR="114300" simplePos="0" relativeHeight="251662336" behindDoc="0" locked="0" layoutInCell="1" allowOverlap="1" wp14:anchorId="665E19E4" wp14:editId="070D54E4">
+            <wp:simplePos x="0" y="0"/>
+            <wp:positionH relativeFrom="page">
+              <wp:posOffset>638175</wp:posOffset>
+            </wp:positionH>
+            <wp:positionV relativeFrom="paragraph">
+              <wp:posOffset>3810</wp:posOffset>
+            </wp:positionV>
+            <wp:extent cx="6356350" cy="8941435"/>
+            <wp:effectExtent l="0" t="0" r="6350" b="0"/>
+            <wp:wrapSquare wrapText="bothSides"/>
+            <wp:docPr id="23" name="Рисунок 23"/>
+            <wp:cNvGraphicFramePr>
+              <a:graphicFrameLocks xmlns:a="http://schemas.openxmlformats.org/drawingml/2006/main" noChangeAspect="1"/>
+            </wp:cNvGraphicFramePr>
+            <a:graphic xmlns:a="http://schemas.openxmlformats.org/drawingml/2006/main">
+              <a:graphicData uri="http://schemas.openxmlformats.org/drawingml/2006/picture">
+                <pic:pic xmlns:pic="http://schemas.openxmlformats.org/drawingml/2006/picture">
+                  <pic:nvPicPr>
+                    <pic:cNvPr id="23" name="Рисунок 23"/>
+                    <pic:cNvPicPr>
+                      <a:picLocks noChangeAspect="1" noChangeArrowheads="1"/>
+                    </pic:cNvPicPr>
+                  </pic:nvPicPr>
+                  <pic:blipFill>
+                    <a:blip r:embed="rId56" cstate="print">
+                      <a:extLst>
+                        <a:ext uri="{28A0092B-C50C-407E-A947-70E740481C1C}">
+                          <a14:useLocalDpi xmlns:a14="http://schemas.microsoft.com/office/drawing/2010/main" val="0"/>
+                        </a:ext>
+                      </a:extLst>
+                    </a:blip>
+                    <a:stretch>
+                      <a:fillRect/>
+                    </a:stretch>
+                  </pic:blipFill>
+                  <pic:spPr bwMode="auto">
+                    <a:xfrm>
+                      <a:off x="0" y="0"/>
+                      <a:ext cx="6356350" cy="8941435"/>
+                    </a:xfrm>
+                    <a:prstGeom prst="rect">
+                      <a:avLst/>
+                    </a:prstGeom>
+                    <a:noFill/>
+                    <a:ln>
+                      <a:noFill/>
+                    </a:ln>
+                  </pic:spPr>
+                </pic:pic>
+              </a:graphicData>
+            </a:graphic>
+            <wp14:sizeRelH relativeFrom="margin">
+              <wp14:pctWidth>0</wp14:pctWidth>
+            </wp14:sizeRelH>
+            <wp14:sizeRelV relativeFrom="margin">
+              <wp14:pctHeight>0</wp14:pctHeight>
+            </wp14:sizeRelV>
+          </wp:anchor>
+        </w:drawing>
+      </w:r>
+    </w:p>
+    <w:p>
+      <w:pPr>
+        <w:rPr>
+          <w:lang w:eastAsia="ru-RU"/>
+        </w:rPr>
+      </w:pPr>
+      <w:r>
+        <w:rPr>
+          <w:noProof/>
+          <w:lang w:eastAsia="ru-RU"/>
+        </w:rPr>
+        <w:lastRenderedPageBreak/>
+        <w:drawing>
+          <wp:anchor distT="0" distB="0" distL="114300" distR="114300" simplePos="0" relativeHeight="251663360" behindDoc="0" locked="0" layoutInCell="1" allowOverlap="1" wp14:anchorId="79A820E0" wp14:editId="7BCA38B0">
+            <wp:simplePos x="0" y="0"/>
+            <wp:positionH relativeFrom="margin">
+              <wp:align>right</wp:align>
+            </wp:positionH>
+            <wp:positionV relativeFrom="paragraph">
+              <wp:posOffset>-614237</wp:posOffset>
+            </wp:positionV>
+            <wp:extent cx="6156251" cy="9685312"/>
+            <wp:effectExtent l="0" t="0" r="0" b="0"/>
+            <wp:wrapNone/>
+            <wp:docPr id="24" name="Рисунок 24"/>
+            <wp:cNvGraphicFramePr>
+              <a:graphicFrameLocks xmlns:a="http://schemas.openxmlformats.org/drawingml/2006/main" noChangeAspect="1"/>
+            </wp:cNvGraphicFramePr>
+            <a:graphic xmlns:a="http://schemas.openxmlformats.org/drawingml/2006/main">
+              <a:graphicData uri="http://schemas.openxmlformats.org/drawingml/2006/picture">
+                <pic:pic xmlns:pic="http://schemas.openxmlformats.org/drawingml/2006/picture">
+                  <pic:nvPicPr>
+                    <pic:cNvPr id="24" name="Рисунок 24"/>
+                    <pic:cNvPicPr>
+                      <a:picLocks noChangeAspect="1" noChangeArrowheads="1"/>
+                    </pic:cNvPicPr>
+                  </pic:nvPicPr>
+                  <pic:blipFill>
+                    <a:blip r:embed="rId57" cstate="print">
+                      <a:extLst>
+                        <a:ext uri="{28A0092B-C50C-407E-A947-70E740481C1C}">
+                          <a14:useLocalDpi xmlns:a14="http://schemas.microsoft.com/office/drawing/2010/main" val="0"/>
+                        </a:ext>
+                      </a:extLst>
+                    </a:blip>
+                    <a:stretch>
+                      <a:fillRect/>
+                    </a:stretch>
+                  </pic:blipFill>
+                  <pic:spPr bwMode="auto">
+                    <a:xfrm>
+                      <a:off x="0" y="0"/>
+                      <a:ext cx="6156251" cy="9685312"/>
+                    </a:xfrm>
+                    <a:prstGeom prst="rect">
+                      <a:avLst/>
+                    </a:prstGeom>
+                    <a:noFill/>
+                    <a:ln>
+                      <a:noFill/>
+                    </a:ln>
+                  </pic:spPr>
+                </pic:pic>
+              </a:graphicData>
+            </a:graphic>
+            <wp14:sizeRelH relativeFrom="margin">
+              <wp14:pctWidth>0</wp14:pctWidth>
+            </wp14:sizeRelH>
+            <wp14:sizeRelV relativeFrom="margin">
+              <wp14:pctHeight>0</wp14:pctHeight>
+            </wp14:sizeRelV>
+          </wp:anchor>
+        </w:drawing>
+      </w:r>
+    </w:p>
+    <w:p>
+      <w:pPr>
+        <w:rPr>
+          <w:lang w:eastAsia="ru-RU"/>
+        </w:rPr>
+      </w:pPr>
+    </w:p>
+    <w:p>
+      <w:pPr>
+        <w:rPr>
+          <w:lang w:eastAsia="ru-RU"/>
+        </w:rPr>
+      </w:pPr>
+    </w:p>
+    <w:p>
+      <w:pPr>
+        <w:rPr>
+          <w:lang w:eastAsia="ru-RU"/>
+        </w:rPr>
+      </w:pPr>
+    </w:p>
+    <w:p>
+      <w:pPr>
+        <w:rPr>
+          <w:lang w:eastAsia="ru-RU"/>
+        </w:rPr>
+      </w:pPr>
+    </w:p>
+    <w:p>
+      <w:pPr>
+        <w:rPr>
+          <w:lang w:eastAsia="ru-RU"/>
+        </w:rPr>
+      </w:pPr>
+    </w:p>
+    <w:p>
+      <w:pPr>
+        <w:rPr>
+          <w:lang w:eastAsia="ru-RU"/>
+        </w:rPr>
+      </w:pPr>
+    </w:p>
+    <w:p>
+      <w:pPr>
+        <w:rPr>
+          <w:lang w:eastAsia="ru-RU"/>
+        </w:rPr>
+      </w:pPr>
+    </w:p>
+    <w:p>
+      <w:pPr>
+        <w:rPr>
+          <w:lang w:eastAsia="ru-RU"/>
+        </w:rPr>
+      </w:pPr>
+    </w:p>
+    <w:p>
+      <w:pPr>
+        <w:rPr>
+          <w:lang w:eastAsia="ru-RU"/>
+        </w:rPr>
+      </w:pPr>
+    </w:p>
+    <w:p>
+      <w:pPr>
+        <w:rPr>
+          <w:lang w:eastAsia="ru-RU"/>
+        </w:rPr>
+      </w:pPr>
+    </w:p>
+    <w:p>
+      <w:pPr>
+        <w:rPr>
+          <w:lang w:eastAsia="ru-RU"/>
+        </w:rPr>
+      </w:pPr>
+    </w:p>
+    <w:p>
+      <w:pPr>
+        <w:rPr>
+          <w:lang w:eastAsia="ru-RU"/>
+        </w:rPr>
+      </w:pPr>
+    </w:p>
+    <w:p>
+      <w:pPr>
+        <w:rPr>
+          <w:lang w:eastAsia="ru-RU"/>
+        </w:rPr>
+      </w:pPr>
+    </w:p>
+    <w:p>
+      <w:pPr>
+        <w:rPr>
+          <w:lang w:eastAsia="ru-RU"/>
+        </w:rPr>
+      </w:pPr>
+    </w:p>
+    <w:p>
+      <w:pPr>
+        <w:rPr>
+          <w:lang w:eastAsia="ru-RU"/>
+        </w:rPr>
+      </w:pPr>
+    </w:p>
+    <w:p>
+      <w:pPr>
+        <w:rPr>
+          <w:lang w:eastAsia="ru-RU"/>
+        </w:rPr>
+      </w:pPr>
+    </w:p>
+    <w:p>
+      <w:pPr>
+        <w:rPr>
+          <w:lang w:eastAsia="ru-RU"/>
+        </w:rPr>
+      </w:pPr>
+    </w:p>
+    <w:p>
+      <w:pPr>
+        <w:rPr>
+          <w:lang w:eastAsia="ru-RU"/>
+        </w:rPr>
+      </w:pPr>
+    </w:p>
+    <w:p>
+      <w:pPr>
+        <w:rPr>
+          <w:lang w:eastAsia="ru-RU"/>
+        </w:rPr>
+      </w:pPr>
+    </w:p>
+    <w:p>
+      <w:pPr>
+        <w:rPr>
+          <w:lang w:eastAsia="ru-RU"/>
+        </w:rPr>
+      </w:pPr>
+    </w:p>
+    <w:p>
+      <w:pPr>
+        <w:rPr>
+          <w:lang w:eastAsia="ru-RU"/>
+        </w:rPr>
+      </w:pPr>
+    </w:p>
+    <w:p>
+      <w:pPr>
+        <w:rPr>
+          <w:lang w:eastAsia="ru-RU"/>
+        </w:rPr>
+      </w:pPr>
+    </w:p>
+    <w:p>
+      <w:pPr>
+        <w:rPr>
+          <w:lang w:eastAsia="ru-RU"/>
+        </w:rPr>
+      </w:pPr>
+    </w:p>
+    <w:p>
+      <w:pPr>
+        <w:rPr>
+          <w:lang w:eastAsia="ru-RU"/>
+        </w:rPr>
+      </w:pPr>
+    </w:p>
+    <w:p>
+      <w:pPr>
+        <w:rPr>
+          <w:lang w:eastAsia="ru-RU"/>
+        </w:rPr>
+      </w:pPr>
+    </w:p>
+    <w:p>
+      <w:pPr>
+        <w:rPr>
+          <w:lang w:eastAsia="ru-RU"/>
+        </w:rPr>
+      </w:pPr>
+    </w:p>
+    <w:p>
+      <w:pPr>
+        <w:rPr>
+          <w:lang w:eastAsia="ru-RU"/>
+        </w:rPr>
+      </w:pPr>
+    </w:p>
+    <w:p>
+      <w:pPr>
+        <w:rPr>
+          <w:lang w:eastAsia="ru-RU"/>
+        </w:rPr>
+      </w:pPr>
+    </w:p>
+    <w:p>
+      <w:pPr>
+        <w:rPr>
+          <w:lang w:eastAsia="ru-RU"/>
+        </w:rPr>
+      </w:pPr>
+    </w:p>
+    <w:p>
+      <w:pPr>
+        <w:rPr>
+          <w:lang w:eastAsia="ru-RU"/>
+        </w:rPr>
+      </w:pPr>
+      <w:r>
+        <w:rPr>
+          <w:noProof/>
+          <w:lang w:eastAsia="ru-RU"/>
+        </w:rPr>
+        <w:lastRenderedPageBreak/>
+        <w:drawing>
+          <wp:anchor distT="0" distB="0" distL="114300" distR="114300" simplePos="0" relativeHeight="251664384" behindDoc="0" locked="0" layoutInCell="1" allowOverlap="1" wp14:anchorId="32F0381F" wp14:editId="3C46DF88">
+            <wp:simplePos x="0" y="0"/>
+            <wp:positionH relativeFrom="margin">
+              <wp:posOffset>-746760</wp:posOffset>
+            </wp:positionH>
+            <wp:positionV relativeFrom="paragraph">
+              <wp:posOffset>305435</wp:posOffset>
+            </wp:positionV>
+            <wp:extent cx="6950710" cy="7602220"/>
+            <wp:effectExtent l="0" t="0" r="2540" b="0"/>
+            <wp:wrapSquare wrapText="bothSides"/>
+            <wp:docPr id="25" name="Рисунок 25"/>
+            <wp:cNvGraphicFramePr>
+              <a:graphicFrameLocks xmlns:a="http://schemas.openxmlformats.org/drawingml/2006/main" noChangeAspect="1"/>
+            </wp:cNvGraphicFramePr>
+            <a:graphic xmlns:a="http://schemas.openxmlformats.org/drawingml/2006/main">
+              <a:graphicData uri="http://schemas.openxmlformats.org/drawingml/2006/picture">
+                <pic:pic xmlns:pic="http://schemas.openxmlformats.org/drawingml/2006/picture">
+                  <pic:nvPicPr>
+                    <pic:cNvPr id="25" name="Рисунок 25"/>
+                    <pic:cNvPicPr>
+                      <a:picLocks noChangeAspect="1" noChangeArrowheads="1"/>
+                    </pic:cNvPicPr>
+                  </pic:nvPicPr>
+                  <pic:blipFill>
+                    <a:blip r:embed="rId58" cstate="print">
+                      <a:extLst>
+                        <a:ext uri="{28A0092B-C50C-407E-A947-70E740481C1C}">
+                          <a14:useLocalDpi xmlns:a14="http://schemas.microsoft.com/office/drawing/2010/main" val="0"/>
+                        </a:ext>
+                      </a:extLst>
+                    </a:blip>
+                    <a:stretch>
+                      <a:fillRect/>
+                    </a:stretch>
+                  </pic:blipFill>
+                  <pic:spPr bwMode="auto">
+                    <a:xfrm>
+                      <a:off x="0" y="0"/>
+                      <a:ext cx="6950710" cy="7602220"/>
+                    </a:xfrm>
+                    <a:prstGeom prst="rect">
+                      <a:avLst/>
+                    </a:prstGeom>
+                    <a:noFill/>
+                    <a:ln>
+                      <a:noFill/>
+                    </a:ln>
+                  </pic:spPr>
+                </pic:pic>
+              </a:graphicData>
+            </a:graphic>
+            <wp14:sizeRelH relativeFrom="margin">
+              <wp14:pctWidth>0</wp14:pctWidth>
+            </wp14:sizeRelH>
+            <wp14:sizeRelV relativeFrom="margin">
+              <wp14:pctHeight>0</wp14:pctHeight>
+            </wp14:sizeRelV>
+          </wp:anchor>
+        </w:drawing>
+      </w:r>
+    </w:p>
+    <w:p>
+      <w:pPr>
+        <w:rPr>
+          <w:lang w:eastAsia="ru-RU"/>
+        </w:rPr>
+      </w:pPr>
+    </w:p>
+    <w:p>
+      <w:pPr>
+        <w:rPr>
+          <w:lang w:eastAsia="ru-RU"/>
+        </w:rPr>
+      </w:pPr>
+    </w:p>
+    <w:p>
+      <w:pPr>
+        <w:rPr>
+          <w:lang w:eastAsia="ru-RU"/>
+        </w:rPr>
+      </w:pPr>
+    </w:p>
+    <w:p>
+      <w:pPr>
+        <w:rPr>
+          <w:b/>
+          <w:bCs/>
+          <w:lang w:eastAsia="ru-RU"/>
         </w:rPr>
       </w:pPr>
     </w:p>
     <w:sectPr>
-      <w:footerReference w:type="default" r:id="rId52"/>
+      <w:footerReference w:type="default" r:id="rId59"/>
       <w:pgSz w:w="11906" w:h="16838"/>
       <w:pgMar w:top="1134" w:right="850" w:bottom="1134" w:left="1701" w:header="708" w:footer="708" w:gutter="0"/>
       <w:cols w:space="708"/>
@@ -4674,7 +6641,6 @@
   <w:style w:type="character" w:default="1" w:styleId="a0">
     <w:name w:val="Default Paragraph Font"/>
     <w:uiPriority w:val="1"/>
-    <w:semiHidden/>
     <w:unhideWhenUsed/>
   </w:style>
   <w:style w:type="table" w:default="1" w:styleId="a1">

</xml_diff>